<commit_message>
Week 7 Daily 3
</commit_message>
<xml_diff>
--- a/Week6/InterviewFeedback/Interview Feedback.docx
+++ b/Week6/InterviewFeedback/Interview Feedback.docx
@@ -560,6 +560,7 @@
         </w:rPr>
         <w:t xml:space="preserve">xperienced integrating apps with web services using Retrofit, </w:t>
       </w:r>
+      <w:proofErr w:type="spellStart"/>
       <w:r>
         <w:rPr>
           <w:rFonts w:cstheme="minorHAnsi"/>
@@ -567,6 +568,7 @@
         </w:rPr>
         <w:t>OkHTTP</w:t>
       </w:r>
+      <w:proofErr w:type="spellEnd"/>
       <w:r>
         <w:rPr>
           <w:rFonts w:cstheme="minorHAnsi"/>
@@ -579,6 +581,7 @@
       <w:pPr>
         <w:jc w:val="both"/>
         <w:rPr>
+          <w:rStyle w:val="shorttext"/>
           <w:rFonts w:cstheme="minorHAnsi"/>
           <w:lang w:val="en-US"/>
         </w:rPr>
@@ -769,25 +772,37 @@
         <w:rPr>
           <w:lang w:val="en-US"/>
         </w:rPr>
-        <w:t xml:space="preserve">We use </w:t>
-      </w:r>
-      <w:r>
-        <w:rPr>
-          <w:lang w:val="en-US"/>
-        </w:rPr>
-        <w:t xml:space="preserve">the </w:t>
-      </w:r>
-      <w:r>
-        <w:rPr>
-          <w:lang w:val="en-US"/>
-        </w:rPr>
-        <w:t xml:space="preserve">design patterns </w:t>
-      </w:r>
-      <w:r>
-        <w:rPr>
-          <w:lang w:val="en-US"/>
-        </w:rPr>
-        <w:t xml:space="preserve">MVC and migrating it to </w:t>
+        <w:t xml:space="preserve">They were using </w:t>
+      </w:r>
+      <w:r>
+        <w:rPr>
+          <w:lang w:val="en-US"/>
+        </w:rPr>
+        <w:t xml:space="preserve">MVC </w:t>
+      </w:r>
+      <w:r>
+        <w:rPr>
+          <w:lang w:val="en-US"/>
+        </w:rPr>
+        <w:t xml:space="preserve">as the designing patter </w:t>
+      </w:r>
+      <w:r>
+        <w:rPr>
+          <w:lang w:val="en-US"/>
+        </w:rPr>
+        <w:t xml:space="preserve">and </w:t>
+      </w:r>
+      <w:r>
+        <w:rPr>
+          <w:lang w:val="en-US"/>
+        </w:rPr>
+        <w:t xml:space="preserve">now we are </w:t>
+      </w:r>
+      <w:r>
+        <w:rPr>
+          <w:lang w:val="en-US"/>
+        </w:rPr>
+        <w:t xml:space="preserve">migrating it to </w:t>
       </w:r>
       <w:r>
         <w:rPr>
@@ -891,6 +906,8 @@
         </w:rPr>
         <w:t>mplemented automated testing with Espresso.</w:t>
       </w:r>
+      <w:bookmarkStart w:id="0" w:name="_GoBack"/>
+      <w:bookmarkEnd w:id="0"/>
     </w:p>
     <w:p>
       <w:pPr>
@@ -918,17 +935,33 @@
           <w:lang w:val="en-US"/>
         </w:rPr>
       </w:pPr>
-      <w:r>
-        <w:rPr>
-          <w:lang w:val="en-US"/>
-        </w:rPr>
-        <w:t xml:space="preserve">Usign </w:t>
-      </w:r>
-      <w:r>
-        <w:rPr>
-          <w:lang w:val="en-US"/>
-        </w:rPr>
-        <w:t>Zxing for scanning to provide various user features in airport.</w:t>
+      <w:proofErr w:type="spellStart"/>
+      <w:r>
+        <w:rPr>
+          <w:lang w:val="en-US"/>
+        </w:rPr>
+        <w:t>Usign</w:t>
+      </w:r>
+      <w:proofErr w:type="spellEnd"/>
+      <w:r>
+        <w:rPr>
+          <w:lang w:val="en-US"/>
+        </w:rPr>
+        <w:t xml:space="preserve"> </w:t>
+      </w:r>
+      <w:proofErr w:type="spellStart"/>
+      <w:r>
+        <w:rPr>
+          <w:lang w:val="en-US"/>
+        </w:rPr>
+        <w:t>Zxing</w:t>
+      </w:r>
+      <w:proofErr w:type="spellEnd"/>
+      <w:r>
+        <w:rPr>
+          <w:lang w:val="en-US"/>
+        </w:rPr>
+        <w:t xml:space="preserve"> for scanning to provide various user features in airport.</w:t>
       </w:r>
     </w:p>
     <w:p>
@@ -1087,12 +1120,14 @@
           <w:lang w:val="en-US"/>
         </w:rPr>
       </w:pPr>
+      <w:proofErr w:type="spellStart"/>
       <w:r>
         <w:rPr>
           <w:lang w:val="en-US"/>
         </w:rPr>
         <w:t>EventBus</w:t>
       </w:r>
+      <w:proofErr w:type="spellEnd"/>
     </w:p>
     <w:p>
       <w:pPr>
@@ -1155,7 +1190,21 @@
         <w:rPr>
           <w:lang w:val="en-US"/>
         </w:rPr>
-        <w:t>sed Bitbucket to manage Git repositories and versioning control.</w:t>
+        <w:t xml:space="preserve">sed Bitbucket to manage </w:t>
+      </w:r>
+      <w:proofErr w:type="spellStart"/>
+      <w:r>
+        <w:rPr>
+          <w:lang w:val="en-US"/>
+        </w:rPr>
+        <w:t>Git</w:t>
+      </w:r>
+      <w:proofErr w:type="spellEnd"/>
+      <w:r>
+        <w:rPr>
+          <w:lang w:val="en-US"/>
+        </w:rPr>
+        <w:t xml:space="preserve"> repositories and versioning control.</w:t>
       </w:r>
       <w:r>
         <w:rPr>
@@ -1377,7 +1426,21 @@
         <w:rPr>
           <w:lang w:val="en-US"/>
         </w:rPr>
-        <w:t>Example.- text=”@{myDataVariableTypeClass.Property}”</w:t>
+        <w:t>Example.- text=”@{</w:t>
+      </w:r>
+      <w:proofErr w:type="spellStart"/>
+      <w:r>
+        <w:rPr>
+          <w:lang w:val="en-US"/>
+        </w:rPr>
+        <w:t>myDataVariableTypeClass.Property</w:t>
+      </w:r>
+      <w:proofErr w:type="spellEnd"/>
+      <w:r>
+        <w:rPr>
+          <w:lang w:val="en-US"/>
+        </w:rPr>
+        <w:t>}”</w:t>
       </w:r>
     </w:p>
     <w:p>
@@ -1449,7 +1512,21 @@
         <w:rPr>
           <w:lang w:val="en-US"/>
         </w:rPr>
-        <w:t>{ActivityName}Binding</w:t>
+        <w:t>{</w:t>
+      </w:r>
+      <w:proofErr w:type="spellStart"/>
+      <w:r>
+        <w:rPr>
+          <w:lang w:val="en-US"/>
+        </w:rPr>
+        <w:t>ActivityName</w:t>
+      </w:r>
+      <w:proofErr w:type="spellEnd"/>
+      <w:r>
+        <w:rPr>
+          <w:lang w:val="en-US"/>
+        </w:rPr>
+        <w:t>}Binding</w:t>
       </w:r>
     </w:p>
     <w:p>
@@ -1467,8 +1544,16 @@
         <w:rPr>
           <w:lang w:val="en-US"/>
         </w:rPr>
-        <w:t>Example MainActivityBinding</w:t>
-      </w:r>
+        <w:t xml:space="preserve">Example </w:t>
+      </w:r>
+      <w:proofErr w:type="spellStart"/>
+      <w:r>
+        <w:rPr>
+          <w:lang w:val="en-US"/>
+        </w:rPr>
+        <w:t>MainActivityBinding</w:t>
+      </w:r>
+      <w:proofErr w:type="spellEnd"/>
     </w:p>
     <w:p>
       <w:pPr>
@@ -1662,7 +1747,21 @@
         <w:rPr>
           <w:lang w:val="en-US"/>
         </w:rPr>
-        <w:t>Create a TextWatcher on your Model</w:t>
+        <w:t xml:space="preserve">Create a </w:t>
+      </w:r>
+      <w:proofErr w:type="spellStart"/>
+      <w:r>
+        <w:rPr>
+          <w:lang w:val="en-US"/>
+        </w:rPr>
+        <w:t>TextWatcher</w:t>
+      </w:r>
+      <w:proofErr w:type="spellEnd"/>
+      <w:r>
+        <w:rPr>
+          <w:lang w:val="en-US"/>
+        </w:rPr>
+        <w:t xml:space="preserve"> on your Model</w:t>
       </w:r>
     </w:p>
     <w:p>
@@ -1680,8 +1779,30 @@
         <w:rPr>
           <w:lang w:val="en-US"/>
         </w:rPr>
-        <w:t>You override the methos on your TextWatcher</w:t>
-      </w:r>
+        <w:t xml:space="preserve">You override the </w:t>
+      </w:r>
+      <w:proofErr w:type="spellStart"/>
+      <w:r>
+        <w:rPr>
+          <w:lang w:val="en-US"/>
+        </w:rPr>
+        <w:t>methos</w:t>
+      </w:r>
+      <w:proofErr w:type="spellEnd"/>
+      <w:r>
+        <w:rPr>
+          <w:lang w:val="en-US"/>
+        </w:rPr>
+        <w:t xml:space="preserve"> on your </w:t>
+      </w:r>
+      <w:proofErr w:type="spellStart"/>
+      <w:r>
+        <w:rPr>
+          <w:lang w:val="en-US"/>
+        </w:rPr>
+        <w:t>TextWatcher</w:t>
+      </w:r>
+      <w:proofErr w:type="spellEnd"/>
     </w:p>
     <w:p>
       <w:pPr>
@@ -1698,7 +1819,21 @@
         <w:rPr>
           <w:lang w:val="en-US"/>
         </w:rPr>
-        <w:t xml:space="preserve">You set your observable property to the editable value of one of the methods of your TextWatcher. </w:t>
+        <w:t xml:space="preserve">You set your observable property to the editable value of one of the methods of your </w:t>
+      </w:r>
+      <w:proofErr w:type="spellStart"/>
+      <w:r>
+        <w:rPr>
+          <w:lang w:val="en-US"/>
+        </w:rPr>
+        <w:t>TextWatcher</w:t>
+      </w:r>
+      <w:proofErr w:type="spellEnd"/>
+      <w:r>
+        <w:rPr>
+          <w:lang w:val="en-US"/>
+        </w:rPr>
+        <w:t xml:space="preserve">. </w:t>
       </w:r>
     </w:p>
     <w:p>
@@ -1848,7 +1983,23 @@
         <w:rPr>
           <w:lang w:val="en-US"/>
         </w:rPr>
-        <w:t>“theView” is the object</w:t>
+        <w:t>“</w:t>
+      </w:r>
+      <w:proofErr w:type="spellStart"/>
+      <w:proofErr w:type="gramStart"/>
+      <w:r>
+        <w:rPr>
+          <w:lang w:val="en-US"/>
+        </w:rPr>
+        <w:t>theView</w:t>
+      </w:r>
+      <w:proofErr w:type="spellEnd"/>
+      <w:proofErr w:type="gramEnd"/>
+      <w:r>
+        <w:rPr>
+          <w:lang w:val="en-US"/>
+        </w:rPr>
+        <w:t>” is the object</w:t>
       </w:r>
       <w:r>
         <w:rPr>
@@ -1895,7 +2046,21 @@
         <w:rPr>
           <w:lang w:val="en-US"/>
         </w:rPr>
-        <w:t> — the oldest and best-known technique. The encryption key and the decryption key are the same. Also it is generally categorized as being either Stream Cipher or Block cipher.</w:t>
+        <w:t xml:space="preserve"> — the oldest and best-known technique. The encryption key and the decryption key are the same. </w:t>
+      </w:r>
+      <w:proofErr w:type="gramStart"/>
+      <w:r>
+        <w:rPr>
+          <w:lang w:val="en-US"/>
+        </w:rPr>
+        <w:t>Also</w:t>
+      </w:r>
+      <w:proofErr w:type="gramEnd"/>
+      <w:r>
+        <w:rPr>
+          <w:lang w:val="en-US"/>
+        </w:rPr>
+        <w:t xml:space="preserve"> it is generally categorized as being either Stream Cipher or Block cipher.</w:t>
       </w:r>
     </w:p>
     <w:p>
@@ -1987,8 +2152,30 @@
         <w:rPr>
           <w:lang w:val="en-US"/>
         </w:rPr>
-        <w:t>You need a KeyStore and a KeyPairGenerator</w:t>
-      </w:r>
+        <w:t xml:space="preserve">You need a </w:t>
+      </w:r>
+      <w:proofErr w:type="spellStart"/>
+      <w:r>
+        <w:rPr>
+          <w:lang w:val="en-US"/>
+        </w:rPr>
+        <w:t>KeyStore</w:t>
+      </w:r>
+      <w:proofErr w:type="spellEnd"/>
+      <w:r>
+        <w:rPr>
+          <w:lang w:val="en-US"/>
+        </w:rPr>
+        <w:t xml:space="preserve"> and a </w:t>
+      </w:r>
+      <w:proofErr w:type="spellStart"/>
+      <w:r>
+        <w:rPr>
+          <w:lang w:val="en-US"/>
+        </w:rPr>
+        <w:t>KeyPairGenerator</w:t>
+      </w:r>
+      <w:proofErr w:type="spellEnd"/>
       <w:r>
         <w:rPr>
           <w:lang w:val="en-US"/>
@@ -2017,7 +2204,29 @@
         <w:rPr>
           <w:lang w:val="en-US"/>
         </w:rPr>
-        <w:t>In both objects, you must set them from the getInstance() method.</w:t>
+        <w:t xml:space="preserve">In both objects, you must set them from the </w:t>
+      </w:r>
+      <w:proofErr w:type="spellStart"/>
+      <w:proofErr w:type="gramStart"/>
+      <w:r>
+        <w:rPr>
+          <w:lang w:val="en-US"/>
+        </w:rPr>
+        <w:t>getInstance</w:t>
+      </w:r>
+      <w:proofErr w:type="spellEnd"/>
+      <w:r>
+        <w:rPr>
+          <w:lang w:val="en-US"/>
+        </w:rPr>
+        <w:t>(</w:t>
+      </w:r>
+      <w:proofErr w:type="gramEnd"/>
+      <w:r>
+        <w:rPr>
+          <w:lang w:val="en-US"/>
+        </w:rPr>
+        <w:t>) method.</w:t>
       </w:r>
     </w:p>
     <w:p>
@@ -2035,7 +2244,21 @@
         <w:rPr>
           <w:lang w:val="en-US"/>
         </w:rPr>
-        <w:t>For the KeyPairGenerator you must specify an algorithm and a provider.</w:t>
+        <w:t xml:space="preserve">For the </w:t>
+      </w:r>
+      <w:proofErr w:type="spellStart"/>
+      <w:r>
+        <w:rPr>
+          <w:lang w:val="en-US"/>
+        </w:rPr>
+        <w:t>KeyPairGenerator</w:t>
+      </w:r>
+      <w:proofErr w:type="spellEnd"/>
+      <w:r>
+        <w:rPr>
+          <w:lang w:val="en-US"/>
+        </w:rPr>
+        <w:t xml:space="preserve"> you must specify an algorithm and a provider.</w:t>
       </w:r>
     </w:p>
     <w:p>
@@ -2053,7 +2276,21 @@
         <w:rPr>
           <w:lang w:val="en-US"/>
         </w:rPr>
-        <w:t>You then specify a certificate for the KeyPairGenerator object</w:t>
+        <w:t xml:space="preserve">You then specify a certificate for the </w:t>
+      </w:r>
+      <w:proofErr w:type="spellStart"/>
+      <w:r>
+        <w:rPr>
+          <w:lang w:val="en-US"/>
+        </w:rPr>
+        <w:t>KeyPairGenerator</w:t>
+      </w:r>
+      <w:proofErr w:type="spellEnd"/>
+      <w:r>
+        <w:rPr>
+          <w:lang w:val="en-US"/>
+        </w:rPr>
+        <w:t xml:space="preserve"> object</w:t>
       </w:r>
     </w:p>
     <w:p>
@@ -2071,7 +2308,14 @@
         <w:rPr>
           <w:lang w:val="en-US"/>
         </w:rPr>
-        <w:t>Initialize the KeyPai</w:t>
+        <w:t xml:space="preserve">Initialize the </w:t>
+      </w:r>
+      <w:proofErr w:type="spellStart"/>
+      <w:r>
+        <w:rPr>
+          <w:lang w:val="en-US"/>
+        </w:rPr>
+        <w:t>KeyPai</w:t>
       </w:r>
       <w:r>
         <w:rPr>
@@ -2085,6 +2329,7 @@
         </w:rPr>
         <w:t>Generator</w:t>
       </w:r>
+      <w:proofErr w:type="spellEnd"/>
       <w:r>
         <w:rPr>
           <w:lang w:val="en-US"/>
@@ -2114,7 +2359,43 @@
           <w:lang w:val="en-US"/>
         </w:rPr>
         <w:lastRenderedPageBreak/>
-        <w:t>Call the generateKeyPair() method from the KeyPairGenerator object.</w:t>
+        <w:t xml:space="preserve">Call the </w:t>
+      </w:r>
+      <w:proofErr w:type="spellStart"/>
+      <w:proofErr w:type="gramStart"/>
+      <w:r>
+        <w:rPr>
+          <w:lang w:val="en-US"/>
+        </w:rPr>
+        <w:t>generateKeyPair</w:t>
+      </w:r>
+      <w:proofErr w:type="spellEnd"/>
+      <w:r>
+        <w:rPr>
+          <w:lang w:val="en-US"/>
+        </w:rPr>
+        <w:t>(</w:t>
+      </w:r>
+      <w:proofErr w:type="gramEnd"/>
+      <w:r>
+        <w:rPr>
+          <w:lang w:val="en-US"/>
+        </w:rPr>
+        <w:t xml:space="preserve">) method from the </w:t>
+      </w:r>
+      <w:proofErr w:type="spellStart"/>
+      <w:r>
+        <w:rPr>
+          <w:lang w:val="en-US"/>
+        </w:rPr>
+        <w:t>KeyPairGenerator</w:t>
+      </w:r>
+      <w:proofErr w:type="spellEnd"/>
+      <w:r>
+        <w:rPr>
+          <w:lang w:val="en-US"/>
+        </w:rPr>
+        <w:t xml:space="preserve"> object.</w:t>
       </w:r>
     </w:p>
     <w:p>
@@ -2209,17 +2490,27 @@
         </w:rPr>
         <w:t xml:space="preserve">Call the </w:t>
       </w:r>
+      <w:proofErr w:type="spellStart"/>
+      <w:proofErr w:type="gramStart"/>
       <w:r>
         <w:rPr>
           <w:lang w:val="en-US"/>
         </w:rPr>
         <w:t>init</w:t>
       </w:r>
-      <w:r>
-        <w:rPr>
-          <w:lang w:val="en-US"/>
-        </w:rPr>
-        <w:t>() method from the Cipher instance passing the Encrypt Mode and the key as parameters.</w:t>
+      <w:proofErr w:type="spellEnd"/>
+      <w:r>
+        <w:rPr>
+          <w:lang w:val="en-US"/>
+        </w:rPr>
+        <w:t>(</w:t>
+      </w:r>
+      <w:proofErr w:type="gramEnd"/>
+      <w:r>
+        <w:rPr>
+          <w:lang w:val="en-US"/>
+        </w:rPr>
+        <w:t>) method from the Cipher instance passing the Encrypt Mode and the key as parameters.</w:t>
       </w:r>
     </w:p>
     <w:p>
@@ -2237,7 +2528,29 @@
         <w:rPr>
           <w:lang w:val="en-US"/>
         </w:rPr>
-        <w:t>Get the bytes from the Cipher calling the doFinal() method passing the plain text as a parameter.</w:t>
+        <w:t xml:space="preserve">Get the bytes from the Cipher calling the </w:t>
+      </w:r>
+      <w:proofErr w:type="spellStart"/>
+      <w:proofErr w:type="gramStart"/>
+      <w:r>
+        <w:rPr>
+          <w:lang w:val="en-US"/>
+        </w:rPr>
+        <w:t>doFinal</w:t>
+      </w:r>
+      <w:proofErr w:type="spellEnd"/>
+      <w:r>
+        <w:rPr>
+          <w:lang w:val="en-US"/>
+        </w:rPr>
+        <w:t>(</w:t>
+      </w:r>
+      <w:proofErr w:type="gramEnd"/>
+      <w:r>
+        <w:rPr>
+          <w:lang w:val="en-US"/>
+        </w:rPr>
+        <w:t>) method passing the plain text as a parameter.</w:t>
       </w:r>
     </w:p>
     <w:p>
@@ -2255,7 +2568,29 @@
         <w:rPr>
           <w:lang w:val="en-US"/>
         </w:rPr>
-        <w:t>Convert the byte array to string using the Base64 class encodeToString() method to get the encrypted text.</w:t>
+        <w:t xml:space="preserve">Convert the byte array to string using the Base64 class </w:t>
+      </w:r>
+      <w:proofErr w:type="spellStart"/>
+      <w:proofErr w:type="gramStart"/>
+      <w:r>
+        <w:rPr>
+          <w:lang w:val="en-US"/>
+        </w:rPr>
+        <w:t>encodeToString</w:t>
+      </w:r>
+      <w:proofErr w:type="spellEnd"/>
+      <w:r>
+        <w:rPr>
+          <w:lang w:val="en-US"/>
+        </w:rPr>
+        <w:t>(</w:t>
+      </w:r>
+      <w:proofErr w:type="gramEnd"/>
+      <w:r>
+        <w:rPr>
+          <w:lang w:val="en-US"/>
+        </w:rPr>
+        <w:t>) method to get the encrypted text.</w:t>
       </w:r>
     </w:p>
     <w:p>
@@ -2293,29 +2628,27 @@
         </w:rPr>
         <w:t xml:space="preserve">Call the </w:t>
       </w:r>
+      <w:proofErr w:type="spellStart"/>
+      <w:proofErr w:type="gramStart"/>
       <w:r>
         <w:rPr>
           <w:lang w:val="en-US"/>
         </w:rPr>
         <w:t>init</w:t>
       </w:r>
-      <w:r>
-        <w:rPr>
-          <w:lang w:val="en-US"/>
-        </w:rPr>
-        <w:t xml:space="preserve">() method from the Cipher instance passing the </w:t>
-      </w:r>
-      <w:r>
-        <w:rPr>
-          <w:lang w:val="en-US"/>
-        </w:rPr>
-        <w:t>Decrypt</w:t>
-      </w:r>
-      <w:r>
-        <w:rPr>
-          <w:lang w:val="en-US"/>
-        </w:rPr>
-        <w:t xml:space="preserve"> Mode and the key as parameters.</w:t>
+      <w:proofErr w:type="spellEnd"/>
+      <w:r>
+        <w:rPr>
+          <w:lang w:val="en-US"/>
+        </w:rPr>
+        <w:t>(</w:t>
+      </w:r>
+      <w:proofErr w:type="gramEnd"/>
+      <w:r>
+        <w:rPr>
+          <w:lang w:val="en-US"/>
+        </w:rPr>
+        <w:t>) method from the Cipher instance passing the Decrypt Mode and the key as parameters.</w:t>
       </w:r>
     </w:p>
     <w:p>
@@ -2333,7 +2666,21 @@
         <w:rPr>
           <w:lang w:val="en-US"/>
         </w:rPr>
-        <w:t>Call the decode() method from the Base64 class and pass the cipher text as a parameter to get the encrypted bytes.</w:t>
+        <w:t xml:space="preserve">Call the </w:t>
+      </w:r>
+      <w:proofErr w:type="gramStart"/>
+      <w:r>
+        <w:rPr>
+          <w:lang w:val="en-US"/>
+        </w:rPr>
+        <w:t>decode(</w:t>
+      </w:r>
+      <w:proofErr w:type="gramEnd"/>
+      <w:r>
+        <w:rPr>
+          <w:lang w:val="en-US"/>
+        </w:rPr>
+        <w:t>) method from the Base64 class and pass the cipher text as a parameter to get the encrypted bytes.</w:t>
       </w:r>
     </w:p>
     <w:p>
@@ -2351,7 +2698,29 @@
         <w:rPr>
           <w:lang w:val="en-US"/>
         </w:rPr>
-        <w:t>Call the doFinal() method from the Cipher to get the decrypted bytes.</w:t>
+        <w:t xml:space="preserve">Call the </w:t>
+      </w:r>
+      <w:proofErr w:type="spellStart"/>
+      <w:proofErr w:type="gramStart"/>
+      <w:r>
+        <w:rPr>
+          <w:lang w:val="en-US"/>
+        </w:rPr>
+        <w:t>doFinal</w:t>
+      </w:r>
+      <w:proofErr w:type="spellEnd"/>
+      <w:r>
+        <w:rPr>
+          <w:lang w:val="en-US"/>
+        </w:rPr>
+        <w:t>(</w:t>
+      </w:r>
+      <w:proofErr w:type="gramEnd"/>
+      <w:r>
+        <w:rPr>
+          <w:lang w:val="en-US"/>
+        </w:rPr>
+        <w:t>) method from the Cipher to get the decrypted bytes.</w:t>
       </w:r>
     </w:p>
     <w:p>
@@ -2403,27 +2772,119 @@
         <w:rPr>
           <w:lang w:val="en-US"/>
         </w:rPr>
-        <w:t>Pinning is the process of associating a host with their expected X509 certificate or public key. Once a certificate or public key is known or seen for a host, the certificate or public key is associated or 'pinned' to the host. If more than one certificate or public key is acceptable, then the program holds a pinset. In this case, the advertised identity must match one of the elements in the pinset.</w:t>
-      </w:r>
-    </w:p>
-    <w:p>
-      <w:pPr>
-        <w:rPr>
-          <w:lang w:val="en-US"/>
-        </w:rPr>
-      </w:pPr>
-    </w:p>
-    <w:p>
-      <w:pPr>
-        <w:rPr>
-          <w:lang w:val="en-US"/>
-        </w:rPr>
-      </w:pPr>
-      <w:r>
-        <w:rPr>
-          <w:lang w:val="en-US"/>
-        </w:rPr>
-        <w:t>Typically certificates are validated by checking the signature hierarchy; MyCert is signed by IntermediateCert which is signed by RootCert, and RootCert is listed in my computer's "certificates to trust" store.</w:t>
+        <w:t xml:space="preserve">Pinning is the process of associating a host with their expected X509 certificate or public key. Once a certificate or public key is known or seen for a host, the certificate or public key is associated or 'pinned' to the host. If more than one certificate or public key is acceptable, then the program holds a </w:t>
+      </w:r>
+      <w:proofErr w:type="spellStart"/>
+      <w:r>
+        <w:rPr>
+          <w:lang w:val="en-US"/>
+        </w:rPr>
+        <w:t>pinset</w:t>
+      </w:r>
+      <w:proofErr w:type="spellEnd"/>
+      <w:r>
+        <w:rPr>
+          <w:lang w:val="en-US"/>
+        </w:rPr>
+        <w:t xml:space="preserve">. In this case, the advertised identity must match one of the elements in the </w:t>
+      </w:r>
+      <w:proofErr w:type="spellStart"/>
+      <w:r>
+        <w:rPr>
+          <w:lang w:val="en-US"/>
+        </w:rPr>
+        <w:t>pinset</w:t>
+      </w:r>
+      <w:proofErr w:type="spellEnd"/>
+      <w:r>
+        <w:rPr>
+          <w:lang w:val="en-US"/>
+        </w:rPr>
+        <w:t>.</w:t>
+      </w:r>
+    </w:p>
+    <w:p>
+      <w:pPr>
+        <w:rPr>
+          <w:lang w:val="en-US"/>
+        </w:rPr>
+      </w:pPr>
+    </w:p>
+    <w:p>
+      <w:pPr>
+        <w:rPr>
+          <w:lang w:val="en-US"/>
+        </w:rPr>
+      </w:pPr>
+      <w:proofErr w:type="gramStart"/>
+      <w:r>
+        <w:rPr>
+          <w:lang w:val="en-US"/>
+        </w:rPr>
+        <w:t>Typically</w:t>
+      </w:r>
+      <w:proofErr w:type="gramEnd"/>
+      <w:r>
+        <w:rPr>
+          <w:lang w:val="en-US"/>
+        </w:rPr>
+        <w:t xml:space="preserve"> certificates are validated by checking the signature hierarchy; </w:t>
+      </w:r>
+      <w:proofErr w:type="spellStart"/>
+      <w:r>
+        <w:rPr>
+          <w:lang w:val="en-US"/>
+        </w:rPr>
+        <w:t>MyCert</w:t>
+      </w:r>
+      <w:proofErr w:type="spellEnd"/>
+      <w:r>
+        <w:rPr>
+          <w:lang w:val="en-US"/>
+        </w:rPr>
+        <w:t xml:space="preserve"> is signed by </w:t>
+      </w:r>
+      <w:proofErr w:type="spellStart"/>
+      <w:r>
+        <w:rPr>
+          <w:lang w:val="en-US"/>
+        </w:rPr>
+        <w:t>IntermediateCert</w:t>
+      </w:r>
+      <w:proofErr w:type="spellEnd"/>
+      <w:r>
+        <w:rPr>
+          <w:lang w:val="en-US"/>
+        </w:rPr>
+        <w:t xml:space="preserve"> which is signed by </w:t>
+      </w:r>
+      <w:proofErr w:type="spellStart"/>
+      <w:r>
+        <w:rPr>
+          <w:lang w:val="en-US"/>
+        </w:rPr>
+        <w:t>RootCert</w:t>
+      </w:r>
+      <w:proofErr w:type="spellEnd"/>
+      <w:r>
+        <w:rPr>
+          <w:lang w:val="en-US"/>
+        </w:rPr>
+        <w:t xml:space="preserve">, and </w:t>
+      </w:r>
+      <w:proofErr w:type="spellStart"/>
+      <w:r>
+        <w:rPr>
+          <w:lang w:val="en-US"/>
+        </w:rPr>
+        <w:t>RootCert</w:t>
+      </w:r>
+      <w:proofErr w:type="spellEnd"/>
+      <w:r>
+        <w:rPr>
+          <w:lang w:val="en-US"/>
+        </w:rPr>
+        <w:t xml:space="preserve"> is listed in my computer's "certificates to trust" store.</w:t>
       </w:r>
     </w:p>
     <w:p>
@@ -2449,20 +2910,98 @@
         <w:rPr>
           <w:lang w:val="en-US"/>
         </w:rPr>
-        <w:t>So for example, if you go to google.com, your browser will trust the certificate if it's signed by Verisign, Digicert, Thawte, or the Hong Kong Post Office (and dozens others). But if you use (on newer versions) Microsoft Windows Update, it will ONLY trust certificates signed by Microsoft. No Verisign, no Digicert, no Hong Kong Post office.</w:t>
-      </w:r>
-    </w:p>
-    <w:p>
-      <w:pPr>
-        <w:rPr>
-          <w:lang w:val="en-US"/>
-        </w:rPr>
-      </w:pPr>
-      <w:r>
-        <w:rPr>
-          <w:lang w:val="en-US"/>
-        </w:rPr>
-        <w:t>Also, some newer browsers (Chrome, for example) will do a variation of certificate pinning using the HSTS mechanism. They preload a specific set of public key hashes into this the HSTS configuration, which limits the valid certificates to only those which indicate the specified public key.</w:t>
+        <w:t xml:space="preserve">So for example, if you go to google.com, your browser will trust the certificate if </w:t>
+      </w:r>
+      <w:proofErr w:type="gramStart"/>
+      <w:r>
+        <w:rPr>
+          <w:lang w:val="en-US"/>
+        </w:rPr>
+        <w:t>it's</w:t>
+      </w:r>
+      <w:proofErr w:type="gramEnd"/>
+      <w:r>
+        <w:rPr>
+          <w:lang w:val="en-US"/>
+        </w:rPr>
+        <w:t xml:space="preserve"> signed by Verisign, </w:t>
+      </w:r>
+      <w:proofErr w:type="spellStart"/>
+      <w:r>
+        <w:rPr>
+          <w:lang w:val="en-US"/>
+        </w:rPr>
+        <w:t>Digicert</w:t>
+      </w:r>
+      <w:proofErr w:type="spellEnd"/>
+      <w:r>
+        <w:rPr>
+          <w:lang w:val="en-US"/>
+        </w:rPr>
+        <w:t xml:space="preserve">, Thawte, or the Hong Kong Post Office (and dozens others). </w:t>
+      </w:r>
+      <w:proofErr w:type="gramStart"/>
+      <w:r>
+        <w:rPr>
+          <w:lang w:val="en-US"/>
+        </w:rPr>
+        <w:t>But</w:t>
+      </w:r>
+      <w:proofErr w:type="gramEnd"/>
+      <w:r>
+        <w:rPr>
+          <w:lang w:val="en-US"/>
+        </w:rPr>
+        <w:t xml:space="preserve"> if you use (on newer versions) Microsoft Windows Update, it will ONLY trust certificates signed by Microsoft. No Verisign, no </w:t>
+      </w:r>
+      <w:proofErr w:type="spellStart"/>
+      <w:r>
+        <w:rPr>
+          <w:lang w:val="en-US"/>
+        </w:rPr>
+        <w:t>Digicert</w:t>
+      </w:r>
+      <w:proofErr w:type="spellEnd"/>
+      <w:r>
+        <w:rPr>
+          <w:lang w:val="en-US"/>
+        </w:rPr>
+        <w:t>, no Hong Kong Post office.</w:t>
+      </w:r>
+    </w:p>
+    <w:p>
+      <w:pPr>
+        <w:rPr>
+          <w:lang w:val="en-US"/>
+        </w:rPr>
+      </w:pPr>
+      <w:proofErr w:type="gramStart"/>
+      <w:r>
+        <w:rPr>
+          <w:lang w:val="en-US"/>
+        </w:rPr>
+        <w:t>Also</w:t>
+      </w:r>
+      <w:proofErr w:type="gramEnd"/>
+      <w:r>
+        <w:rPr>
+          <w:lang w:val="en-US"/>
+        </w:rPr>
+        <w:t xml:space="preserve">, some newer browsers (Chrome, for example) will do a variation of certificate pinning using the HSTS mechanism. They preload a specific set of public key hashes into this the HSTS configuration, which limits the valid certificates to only </w:t>
+      </w:r>
+      <w:proofErr w:type="gramStart"/>
+      <w:r>
+        <w:rPr>
+          <w:lang w:val="en-US"/>
+        </w:rPr>
+        <w:t>those which</w:t>
+      </w:r>
+      <w:proofErr w:type="gramEnd"/>
+      <w:r>
+        <w:rPr>
+          <w:lang w:val="en-US"/>
+        </w:rPr>
+        <w:t xml:space="preserve"> indicate the specified public key.</w:t>
       </w:r>
     </w:p>
     <w:p>
@@ -2564,27 +3103,69 @@
         <w:rPr>
           <w:lang w:val="en-US"/>
         </w:rPr>
-        <w:t>Test-driven development (TDD), is an evolutionary approach to development which combines test-first development where you write a test before you write just enough production code to fulfill that test and refactoring.</w:t>
-      </w:r>
-    </w:p>
-    <w:p>
-      <w:pPr>
-        <w:rPr>
-          <w:lang w:val="en-US"/>
-        </w:rPr>
-      </w:pPr>
-    </w:p>
-    <w:p>
-      <w:pPr>
-        <w:rPr>
-          <w:lang w:val="en-US"/>
-        </w:rPr>
-      </w:pPr>
-      <w:r>
-        <w:rPr>
-          <w:lang w:val="en-US"/>
-        </w:rPr>
-        <w:t>The power of TDD lies in the ability to advance in small steps when necessary. It allows a programmer to focus on the current task and the first objective is usually to pass the test. Initially, exceptional cases and error handling are not considered. These are implemented after the main functionality has been reached. Another advantage is that, when used correctly, it ensures that all written codes are covered by a test. This can give the programmer a higher level of confidence in the code.</w:t>
+        <w:t>Test-driven development (TDD</w:t>
+      </w:r>
+      <w:proofErr w:type="gramStart"/>
+      <w:r>
+        <w:rPr>
+          <w:lang w:val="en-US"/>
+        </w:rPr>
+        <w:t>),</w:t>
+      </w:r>
+      <w:proofErr w:type="gramEnd"/>
+      <w:r>
+        <w:rPr>
+          <w:lang w:val="en-US"/>
+        </w:rPr>
+        <w:t xml:space="preserve"> is an evolutionary approach to development which combines test-first development where you write a test before you write just enough production code to fulfill that test and refactoring.</w:t>
+      </w:r>
+    </w:p>
+    <w:p>
+      <w:pPr>
+        <w:rPr>
+          <w:lang w:val="en-US"/>
+        </w:rPr>
+      </w:pPr>
+    </w:p>
+    <w:p>
+      <w:pPr>
+        <w:rPr>
+          <w:lang w:val="en-US"/>
+        </w:rPr>
+      </w:pPr>
+      <w:r>
+        <w:rPr>
+          <w:lang w:val="en-US"/>
+        </w:rPr>
+        <w:t xml:space="preserve">The power of TDD lies in the ability to advance in small steps when necessary. It allows a programmer to focus on the current task and the first objective is usually to pass the test. Initially, exceptional cases and error handling are not considered. These </w:t>
+      </w:r>
+      <w:proofErr w:type="gramStart"/>
+      <w:r>
+        <w:rPr>
+          <w:lang w:val="en-US"/>
+        </w:rPr>
+        <w:t>are implemented</w:t>
+      </w:r>
+      <w:proofErr w:type="gramEnd"/>
+      <w:r>
+        <w:rPr>
+          <w:lang w:val="en-US"/>
+        </w:rPr>
+        <w:t xml:space="preserve"> after the main functionality has been reached. Another advantage is that, when used correctly, it ensures that all written codes </w:t>
+      </w:r>
+      <w:proofErr w:type="gramStart"/>
+      <w:r>
+        <w:rPr>
+          <w:lang w:val="en-US"/>
+        </w:rPr>
+        <w:t>are covered</w:t>
+      </w:r>
+      <w:proofErr w:type="gramEnd"/>
+      <w:r>
+        <w:rPr>
+          <w:lang w:val="en-US"/>
+        </w:rPr>
+        <w:t xml:space="preserve"> by a test. This can give the programmer a higher level of confidence in the code.</w:t>
       </w:r>
     </w:p>
     <w:p>
@@ -2636,27 +3217,69 @@
         <w:rPr>
           <w:lang w:val="en-US"/>
         </w:rPr>
-        <w:t>Before annotation indicates that this method must be executed before each test in the class, so as to execute some preconditions necessary for the test.</w:t>
-      </w:r>
-    </w:p>
-    <w:p>
-      <w:pPr>
-        <w:rPr>
-          <w:lang w:val="en-US"/>
-        </w:rPr>
-      </w:pPr>
-    </w:p>
-    <w:p>
-      <w:pPr>
-        <w:rPr>
-          <w:lang w:val="en-US"/>
-        </w:rPr>
-      </w:pPr>
-      <w:r>
-        <w:rPr>
-          <w:lang w:val="en-US"/>
-        </w:rPr>
-        <w:t>The @After methods declared in superclasses will be run after those of the current class, unless they are overridden in the current class.</w:t>
+        <w:t xml:space="preserve">Before annotation indicates that this method must be executed before each test in the class, </w:t>
+      </w:r>
+      <w:proofErr w:type="gramStart"/>
+      <w:r>
+        <w:rPr>
+          <w:lang w:val="en-US"/>
+        </w:rPr>
+        <w:t>so as to</w:t>
+      </w:r>
+      <w:proofErr w:type="gramEnd"/>
+      <w:r>
+        <w:rPr>
+          <w:lang w:val="en-US"/>
+        </w:rPr>
+        <w:t xml:space="preserve"> execute some preconditions necessary for the test.</w:t>
+      </w:r>
+    </w:p>
+    <w:p>
+      <w:pPr>
+        <w:rPr>
+          <w:lang w:val="en-US"/>
+        </w:rPr>
+      </w:pPr>
+    </w:p>
+    <w:p>
+      <w:pPr>
+        <w:rPr>
+          <w:lang w:val="en-US"/>
+        </w:rPr>
+      </w:pPr>
+      <w:r>
+        <w:rPr>
+          <w:lang w:val="en-US"/>
+        </w:rPr>
+        <w:t xml:space="preserve">The @After methods declared in </w:t>
+      </w:r>
+      <w:proofErr w:type="spellStart"/>
+      <w:r>
+        <w:rPr>
+          <w:lang w:val="en-US"/>
+        </w:rPr>
+        <w:t>superclasses</w:t>
+      </w:r>
+      <w:proofErr w:type="spellEnd"/>
+      <w:r>
+        <w:rPr>
+          <w:lang w:val="en-US"/>
+        </w:rPr>
+        <w:t xml:space="preserve"> </w:t>
+      </w:r>
+      <w:proofErr w:type="gramStart"/>
+      <w:r>
+        <w:rPr>
+          <w:lang w:val="en-US"/>
+        </w:rPr>
+        <w:t>will be run</w:t>
+      </w:r>
+      <w:proofErr w:type="gramEnd"/>
+      <w:r>
+        <w:rPr>
+          <w:lang w:val="en-US"/>
+        </w:rPr>
+        <w:t xml:space="preserve"> after those of the current class, unless they are overridden in the current class.</w:t>
       </w:r>
     </w:p>
     <w:p>
@@ -2709,11 +3332,19 @@
           <w:lang w:val="en-US"/>
         </w:rPr>
       </w:pPr>
-      <w:r>
-        <w:rPr>
-          <w:lang w:val="en-US"/>
-        </w:rPr>
-        <w:t>Mockito dependencies already with the latest gradle</w:t>
+      <w:proofErr w:type="spellStart"/>
+      <w:r>
+        <w:rPr>
+          <w:lang w:val="en-US"/>
+        </w:rPr>
+        <w:t>Mockito</w:t>
+      </w:r>
+      <w:proofErr w:type="spellEnd"/>
+      <w:r>
+        <w:rPr>
+          <w:lang w:val="en-US"/>
+        </w:rPr>
+        <w:t xml:space="preserve"> dependencies already with the latest gradle</w:t>
       </w:r>
     </w:p>
     <w:p>
@@ -2770,7 +3401,21 @@
         <w:rPr>
           <w:lang w:val="en-US"/>
         </w:rPr>
-        <w:t>How to verify if a method was invocated in a mock object?</w:t>
+        <w:t xml:space="preserve">How to verify if a method </w:t>
+      </w:r>
+      <w:proofErr w:type="gramStart"/>
+      <w:r>
+        <w:rPr>
+          <w:lang w:val="en-US"/>
+        </w:rPr>
+        <w:t>was invocated</w:t>
+      </w:r>
+      <w:proofErr w:type="gramEnd"/>
+      <w:r>
+        <w:rPr>
+          <w:lang w:val="en-US"/>
+        </w:rPr>
+        <w:t xml:space="preserve"> in a mock object?</w:t>
       </w:r>
     </w:p>
     <w:p>
@@ -2832,11 +3477,41 @@
           <w:lang w:val="en-US"/>
         </w:rPr>
       </w:pPr>
-      <w:r>
-        <w:rPr>
-          <w:lang w:val="en-US"/>
-        </w:rPr>
-        <w:t>verify(mockObject).methodToVerify();</w:t>
+      <w:proofErr w:type="gramStart"/>
+      <w:r>
+        <w:rPr>
+          <w:lang w:val="en-US"/>
+        </w:rPr>
+        <w:t>verify(</w:t>
+      </w:r>
+      <w:proofErr w:type="spellStart"/>
+      <w:proofErr w:type="gramEnd"/>
+      <w:r>
+        <w:rPr>
+          <w:lang w:val="en-US"/>
+        </w:rPr>
+        <w:t>mockObject</w:t>
+      </w:r>
+      <w:proofErr w:type="spellEnd"/>
+      <w:r>
+        <w:rPr>
+          <w:lang w:val="en-US"/>
+        </w:rPr>
+        <w:t>).</w:t>
+      </w:r>
+      <w:proofErr w:type="spellStart"/>
+      <w:r>
+        <w:rPr>
+          <w:lang w:val="en-US"/>
+        </w:rPr>
+        <w:t>methodToVerify</w:t>
+      </w:r>
+      <w:proofErr w:type="spellEnd"/>
+      <w:r>
+        <w:rPr>
+          <w:lang w:val="en-US"/>
+        </w:rPr>
+        <w:t>();</w:t>
       </w:r>
     </w:p>
     <w:p>
@@ -2890,7 +3565,21 @@
         <w:rPr>
           <w:lang w:val="en-US"/>
         </w:rPr>
-        <w:t>Espresso has 4 main components which are:</w:t>
+        <w:t xml:space="preserve">Espresso has </w:t>
+      </w:r>
+      <w:proofErr w:type="gramStart"/>
+      <w:r>
+        <w:rPr>
+          <w:lang w:val="en-US"/>
+        </w:rPr>
+        <w:t>4</w:t>
+      </w:r>
+      <w:proofErr w:type="gramEnd"/>
+      <w:r>
+        <w:rPr>
+          <w:lang w:val="en-US"/>
+        </w:rPr>
+        <w:t xml:space="preserve"> main components which are:</w:t>
       </w:r>
     </w:p>
     <w:p>
@@ -2911,46 +3600,310 @@
           <w:lang w:val="en-US"/>
         </w:rPr>
         <w:lastRenderedPageBreak/>
-        <w:t xml:space="preserve">    Espresso – It is the entry point for any interaction with views (using onView() and onData()). It also exposes certain APIs that are not specifically linked with any view, like pressBack().</w:t>
-      </w:r>
-    </w:p>
-    <w:p>
-      <w:pPr>
-        <w:rPr>
-          <w:lang w:val="en-US"/>
-        </w:rPr>
-      </w:pPr>
-      <w:r>
-        <w:rPr>
-          <w:lang w:val="en-US"/>
-        </w:rPr>
-        <w:t xml:space="preserve">    ViewMatchers – They are a collection of objects implementing the Matcher &lt;? super View&gt; interface. One or more matchers can be passed to the onView() method to find a view inside the current view’s hierarchy. In case the view that we are trying to match is not present in the view hierarchy, Espresso throws a NoMatchingViewException.</w:t>
-      </w:r>
-    </w:p>
-    <w:p>
-      <w:pPr>
-        <w:rPr>
-          <w:lang w:val="en-US"/>
-        </w:rPr>
-      </w:pPr>
-      <w:r>
-        <w:rPr>
-          <w:lang w:val="en-US"/>
-        </w:rPr>
-        <w:t xml:space="preserve">    ViewActions – They are a collection of actions (ViewAction) that can be passed as an argument to the ViewInteraction.perform() method to perform some action on the view, such as click().</w:t>
-      </w:r>
-    </w:p>
-    <w:p>
-      <w:pPr>
-        <w:rPr>
-          <w:lang w:val="en-US"/>
-        </w:rPr>
-      </w:pPr>
-      <w:r>
-        <w:rPr>
-          <w:lang w:val="en-US"/>
-        </w:rPr>
-        <w:t xml:space="preserve">    ViewAssertions – They are a collection of assertions (ViewAssertion) that can be passed as an argument to the ViewInteraction.check() method to assert some state of the view. Most commonly used ViewAssertion is the matches assertion, which uses a ViewMatcher to assert the state of the currently selected view.</w:t>
+        <w:t xml:space="preserve">    Espresso – It is the entry point for any interaction with views (using </w:t>
+      </w:r>
+      <w:proofErr w:type="spellStart"/>
+      <w:proofErr w:type="gramStart"/>
+      <w:r>
+        <w:rPr>
+          <w:lang w:val="en-US"/>
+        </w:rPr>
+        <w:t>onView</w:t>
+      </w:r>
+      <w:proofErr w:type="spellEnd"/>
+      <w:r>
+        <w:rPr>
+          <w:lang w:val="en-US"/>
+        </w:rPr>
+        <w:t>(</w:t>
+      </w:r>
+      <w:proofErr w:type="gramEnd"/>
+      <w:r>
+        <w:rPr>
+          <w:lang w:val="en-US"/>
+        </w:rPr>
+        <w:t xml:space="preserve">) and </w:t>
+      </w:r>
+      <w:proofErr w:type="spellStart"/>
+      <w:r>
+        <w:rPr>
+          <w:lang w:val="en-US"/>
+        </w:rPr>
+        <w:t>onData</w:t>
+      </w:r>
+      <w:proofErr w:type="spellEnd"/>
+      <w:r>
+        <w:rPr>
+          <w:lang w:val="en-US"/>
+        </w:rPr>
+        <w:t xml:space="preserve">()). It also exposes certain APIs that are not specifically linked with any view, like </w:t>
+      </w:r>
+      <w:proofErr w:type="spellStart"/>
+      <w:proofErr w:type="gramStart"/>
+      <w:r>
+        <w:rPr>
+          <w:lang w:val="en-US"/>
+        </w:rPr>
+        <w:t>pressBack</w:t>
+      </w:r>
+      <w:proofErr w:type="spellEnd"/>
+      <w:r>
+        <w:rPr>
+          <w:lang w:val="en-US"/>
+        </w:rPr>
+        <w:t>(</w:t>
+      </w:r>
+      <w:proofErr w:type="gramEnd"/>
+      <w:r>
+        <w:rPr>
+          <w:lang w:val="en-US"/>
+        </w:rPr>
+        <w:t>).</w:t>
+      </w:r>
+    </w:p>
+    <w:p>
+      <w:pPr>
+        <w:rPr>
+          <w:lang w:val="en-US"/>
+        </w:rPr>
+      </w:pPr>
+      <w:r>
+        <w:rPr>
+          <w:lang w:val="en-US"/>
+        </w:rPr>
+        <w:t xml:space="preserve">    </w:t>
+      </w:r>
+      <w:proofErr w:type="spellStart"/>
+      <w:r>
+        <w:rPr>
+          <w:lang w:val="en-US"/>
+        </w:rPr>
+        <w:t>ViewMatchers</w:t>
+      </w:r>
+      <w:proofErr w:type="spellEnd"/>
+      <w:r>
+        <w:rPr>
+          <w:lang w:val="en-US"/>
+        </w:rPr>
+        <w:t xml:space="preserve"> – They are a collection of objects implementing the Matcher &lt;? </w:t>
+      </w:r>
+      <w:proofErr w:type="gramStart"/>
+      <w:r>
+        <w:rPr>
+          <w:lang w:val="en-US"/>
+        </w:rPr>
+        <w:t>super</w:t>
+      </w:r>
+      <w:proofErr w:type="gramEnd"/>
+      <w:r>
+        <w:rPr>
+          <w:lang w:val="en-US"/>
+        </w:rPr>
+        <w:t xml:space="preserve"> View&gt; interface. One or more matchers can be passed to the </w:t>
+      </w:r>
+      <w:proofErr w:type="spellStart"/>
+      <w:proofErr w:type="gramStart"/>
+      <w:r>
+        <w:rPr>
+          <w:lang w:val="en-US"/>
+        </w:rPr>
+        <w:t>onView</w:t>
+      </w:r>
+      <w:proofErr w:type="spellEnd"/>
+      <w:r>
+        <w:rPr>
+          <w:lang w:val="en-US"/>
+        </w:rPr>
+        <w:t>(</w:t>
+      </w:r>
+      <w:proofErr w:type="gramEnd"/>
+      <w:r>
+        <w:rPr>
+          <w:lang w:val="en-US"/>
+        </w:rPr>
+        <w:t xml:space="preserve">) method to find a view inside the current view’s hierarchy. In case the view that we are trying to match is not present in the view hierarchy, Espresso throws a </w:t>
+      </w:r>
+      <w:proofErr w:type="spellStart"/>
+      <w:r>
+        <w:rPr>
+          <w:lang w:val="en-US"/>
+        </w:rPr>
+        <w:t>NoMatchingViewException</w:t>
+      </w:r>
+      <w:proofErr w:type="spellEnd"/>
+      <w:r>
+        <w:rPr>
+          <w:lang w:val="en-US"/>
+        </w:rPr>
+        <w:t>.</w:t>
+      </w:r>
+    </w:p>
+    <w:p>
+      <w:pPr>
+        <w:rPr>
+          <w:lang w:val="en-US"/>
+        </w:rPr>
+      </w:pPr>
+      <w:r>
+        <w:rPr>
+          <w:lang w:val="en-US"/>
+        </w:rPr>
+        <w:t xml:space="preserve">    </w:t>
+      </w:r>
+      <w:proofErr w:type="spellStart"/>
+      <w:r>
+        <w:rPr>
+          <w:lang w:val="en-US"/>
+        </w:rPr>
+        <w:t>ViewActions</w:t>
+      </w:r>
+      <w:proofErr w:type="spellEnd"/>
+      <w:r>
+        <w:rPr>
+          <w:lang w:val="en-US"/>
+        </w:rPr>
+        <w:t xml:space="preserve"> – They are a collection of actions (</w:t>
+      </w:r>
+      <w:proofErr w:type="spellStart"/>
+      <w:r>
+        <w:rPr>
+          <w:lang w:val="en-US"/>
+        </w:rPr>
+        <w:t>ViewAction</w:t>
+      </w:r>
+      <w:proofErr w:type="spellEnd"/>
+      <w:r>
+        <w:rPr>
+          <w:lang w:val="en-US"/>
+        </w:rPr>
+        <w:t xml:space="preserve">) that can be passed as an argument to the </w:t>
+      </w:r>
+      <w:proofErr w:type="spellStart"/>
+      <w:proofErr w:type="gramStart"/>
+      <w:r>
+        <w:rPr>
+          <w:lang w:val="en-US"/>
+        </w:rPr>
+        <w:t>ViewInteraction.perform</w:t>
+      </w:r>
+      <w:proofErr w:type="spellEnd"/>
+      <w:r>
+        <w:rPr>
+          <w:lang w:val="en-US"/>
+        </w:rPr>
+        <w:t>(</w:t>
+      </w:r>
+      <w:proofErr w:type="gramEnd"/>
+      <w:r>
+        <w:rPr>
+          <w:lang w:val="en-US"/>
+        </w:rPr>
+        <w:t>) method to perform some action on the view, such as click().</w:t>
+      </w:r>
+    </w:p>
+    <w:p>
+      <w:pPr>
+        <w:rPr>
+          <w:lang w:val="en-US"/>
+        </w:rPr>
+      </w:pPr>
+      <w:r>
+        <w:rPr>
+          <w:lang w:val="en-US"/>
+        </w:rPr>
+        <w:t xml:space="preserve">    </w:t>
+      </w:r>
+      <w:proofErr w:type="spellStart"/>
+      <w:r>
+        <w:rPr>
+          <w:lang w:val="en-US"/>
+        </w:rPr>
+        <w:t>ViewAssertions</w:t>
+      </w:r>
+      <w:proofErr w:type="spellEnd"/>
+      <w:r>
+        <w:rPr>
+          <w:lang w:val="en-US"/>
+        </w:rPr>
+        <w:t xml:space="preserve"> – They are a collection of assertions (</w:t>
+      </w:r>
+      <w:proofErr w:type="spellStart"/>
+      <w:r>
+        <w:rPr>
+          <w:lang w:val="en-US"/>
+        </w:rPr>
+        <w:t>ViewAssertion</w:t>
+      </w:r>
+      <w:proofErr w:type="spellEnd"/>
+      <w:r>
+        <w:rPr>
+          <w:lang w:val="en-US"/>
+        </w:rPr>
+        <w:t xml:space="preserve">) that can be passed as an argument to the </w:t>
+      </w:r>
+      <w:proofErr w:type="spellStart"/>
+      <w:proofErr w:type="gramStart"/>
+      <w:r>
+        <w:rPr>
+          <w:lang w:val="en-US"/>
+        </w:rPr>
+        <w:t>ViewInteraction.check</w:t>
+      </w:r>
+      <w:proofErr w:type="spellEnd"/>
+      <w:r>
+        <w:rPr>
+          <w:lang w:val="en-US"/>
+        </w:rPr>
+        <w:t>(</w:t>
+      </w:r>
+      <w:proofErr w:type="gramEnd"/>
+      <w:r>
+        <w:rPr>
+          <w:lang w:val="en-US"/>
+        </w:rPr>
+        <w:t xml:space="preserve">) method to assert some state of the view. Most commonly used </w:t>
+      </w:r>
+      <w:proofErr w:type="spellStart"/>
+      <w:r>
+        <w:rPr>
+          <w:lang w:val="en-US"/>
+        </w:rPr>
+        <w:t>ViewAssertion</w:t>
+      </w:r>
+      <w:proofErr w:type="spellEnd"/>
+      <w:r>
+        <w:rPr>
+          <w:lang w:val="en-US"/>
+        </w:rPr>
+        <w:t xml:space="preserve"> is the </w:t>
+      </w:r>
+      <w:proofErr w:type="gramStart"/>
+      <w:r>
+        <w:rPr>
+          <w:lang w:val="en-US"/>
+        </w:rPr>
+        <w:t>matches</w:t>
+      </w:r>
+      <w:proofErr w:type="gramEnd"/>
+      <w:r>
+        <w:rPr>
+          <w:lang w:val="en-US"/>
+        </w:rPr>
+        <w:t xml:space="preserve"> assertion, which uses a </w:t>
+      </w:r>
+      <w:proofErr w:type="spellStart"/>
+      <w:r>
+        <w:rPr>
+          <w:lang w:val="en-US"/>
+        </w:rPr>
+        <w:t>ViewMatcher</w:t>
+      </w:r>
+      <w:proofErr w:type="spellEnd"/>
+      <w:r>
+        <w:rPr>
+          <w:lang w:val="en-US"/>
+        </w:rPr>
+        <w:t xml:space="preserve"> to assert the state of the currently selected view.</w:t>
       </w:r>
     </w:p>
     <w:p>
@@ -2997,7 +3950,21 @@
         <w:rPr>
           <w:lang w:val="en-US"/>
         </w:rPr>
-        <w:t>To test an activity, you use the ActivityTestRule class provided by the A</w:t>
+        <w:t xml:space="preserve">To test an activity, you use the </w:t>
+      </w:r>
+      <w:proofErr w:type="spellStart"/>
+      <w:r>
+        <w:rPr>
+          <w:lang w:val="en-US"/>
+        </w:rPr>
+        <w:t>ActivityTestRule</w:t>
+      </w:r>
+      <w:proofErr w:type="spellEnd"/>
+      <w:r>
+        <w:rPr>
+          <w:lang w:val="en-US"/>
+        </w:rPr>
+        <w:t xml:space="preserve"> class provided by the A</w:t>
       </w:r>
       <w:r>
         <w:rPr>
@@ -3016,7 +3983,63 @@
         <w:rPr>
           <w:lang w:val="en-US"/>
         </w:rPr>
-        <w:t>This rule provides functional testing of a single activity. The activity under test will be launched before each test annotated with @Test and before any method annotated with @Before. It will be terminated after the test is completed and all methods annotated with @After are finished. The Activity under Test can be accessed during your test by calling ActivityTestRule#getActivity().</w:t>
+        <w:t xml:space="preserve">This rule provides functional testing of a single activity. The activity under test </w:t>
+      </w:r>
+      <w:proofErr w:type="gramStart"/>
+      <w:r>
+        <w:rPr>
+          <w:lang w:val="en-US"/>
+        </w:rPr>
+        <w:t>will be launched</w:t>
+      </w:r>
+      <w:proofErr w:type="gramEnd"/>
+      <w:r>
+        <w:rPr>
+          <w:lang w:val="en-US"/>
+        </w:rPr>
+        <w:t xml:space="preserve"> before each test annotated with @Test and before any method annotated with @Before. It </w:t>
+      </w:r>
+      <w:proofErr w:type="gramStart"/>
+      <w:r>
+        <w:rPr>
+          <w:lang w:val="en-US"/>
+        </w:rPr>
+        <w:t>will be terminated</w:t>
+      </w:r>
+      <w:proofErr w:type="gramEnd"/>
+      <w:r>
+        <w:rPr>
+          <w:lang w:val="en-US"/>
+        </w:rPr>
+        <w:t xml:space="preserve"> after the test is completed and all methods annotated with @After are finished. The Activity under Test can be accessed during your test by calling </w:t>
+      </w:r>
+      <w:proofErr w:type="spellStart"/>
+      <w:r>
+        <w:rPr>
+          <w:lang w:val="en-US"/>
+        </w:rPr>
+        <w:t>ActivityTestRule#</w:t>
+      </w:r>
+      <w:proofErr w:type="gramStart"/>
+      <w:r>
+        <w:rPr>
+          <w:lang w:val="en-US"/>
+        </w:rPr>
+        <w:t>getActivity</w:t>
+      </w:r>
+      <w:proofErr w:type="spellEnd"/>
+      <w:r>
+        <w:rPr>
+          <w:lang w:val="en-US"/>
+        </w:rPr>
+        <w:t>(</w:t>
+      </w:r>
+      <w:proofErr w:type="gramEnd"/>
+      <w:r>
+        <w:rPr>
+          <w:lang w:val="en-US"/>
+        </w:rPr>
+        <w:t>).</w:t>
       </w:r>
     </w:p>
     <w:p>
@@ -3050,7 +4073,21 @@
         <w:rPr>
           <w:lang w:val="en-US"/>
         </w:rPr>
-        <w:t>A TestSuite is a Composite of Tests. It runs a collection of test cases. Here is an example using the dynamic test definition.</w:t>
+        <w:t xml:space="preserve">A </w:t>
+      </w:r>
+      <w:proofErr w:type="spellStart"/>
+      <w:r>
+        <w:rPr>
+          <w:lang w:val="en-US"/>
+        </w:rPr>
+        <w:t>TestSuite</w:t>
+      </w:r>
+      <w:proofErr w:type="spellEnd"/>
+      <w:r>
+        <w:rPr>
+          <w:lang w:val="en-US"/>
+        </w:rPr>
+        <w:t xml:space="preserve"> is a Composite of Tests. It runs a collection of test cases. Here is an example using the dynamic test definition.</w:t>
       </w:r>
     </w:p>
     <w:p>
@@ -3112,7 +4149,63 @@
         <w:rPr>
           <w:lang w:val="en-US"/>
         </w:rPr>
-        <w:t>Alternatively, a TestSuite can extract the tests to be run automatically. To do so you pass the class of your TestCase class to the TestSuite constructor.</w:t>
+        <w:t xml:space="preserve">Alternatively, a </w:t>
+      </w:r>
+      <w:proofErr w:type="spellStart"/>
+      <w:r>
+        <w:rPr>
+          <w:lang w:val="en-US"/>
+        </w:rPr>
+        <w:t>TestSuite</w:t>
+      </w:r>
+      <w:proofErr w:type="spellEnd"/>
+      <w:r>
+        <w:rPr>
+          <w:lang w:val="en-US"/>
+        </w:rPr>
+        <w:t xml:space="preserve"> can extract the tests to </w:t>
+      </w:r>
+      <w:proofErr w:type="gramStart"/>
+      <w:r>
+        <w:rPr>
+          <w:lang w:val="en-US"/>
+        </w:rPr>
+        <w:t>be run</w:t>
+      </w:r>
+      <w:proofErr w:type="gramEnd"/>
+      <w:r>
+        <w:rPr>
+          <w:lang w:val="en-US"/>
+        </w:rPr>
+        <w:t xml:space="preserve"> automatically. To do so you pass the class of your </w:t>
+      </w:r>
+      <w:proofErr w:type="spellStart"/>
+      <w:r>
+        <w:rPr>
+          <w:lang w:val="en-US"/>
+        </w:rPr>
+        <w:t>TestCase</w:t>
+      </w:r>
+      <w:proofErr w:type="spellEnd"/>
+      <w:r>
+        <w:rPr>
+          <w:lang w:val="en-US"/>
+        </w:rPr>
+        <w:t xml:space="preserve"> class to the </w:t>
+      </w:r>
+      <w:proofErr w:type="spellStart"/>
+      <w:r>
+        <w:rPr>
+          <w:lang w:val="en-US"/>
+        </w:rPr>
+        <w:t>TestSuite</w:t>
+      </w:r>
+      <w:proofErr w:type="spellEnd"/>
+      <w:r>
+        <w:rPr>
+          <w:lang w:val="en-US"/>
+        </w:rPr>
+        <w:t xml:space="preserve"> constructor.</w:t>
       </w:r>
     </w:p>
     <w:p>
@@ -3293,7 +4386,21 @@
         <w:rPr>
           <w:lang w:val="en-US"/>
         </w:rPr>
-        <w:t>Can extend from an specific view such as Button, Linear Layout.</w:t>
+        <w:t xml:space="preserve">Can extend from </w:t>
+      </w:r>
+      <w:proofErr w:type="gramStart"/>
+      <w:r>
+        <w:rPr>
+          <w:lang w:val="en-US"/>
+        </w:rPr>
+        <w:t>an</w:t>
+      </w:r>
+      <w:proofErr w:type="gramEnd"/>
+      <w:r>
+        <w:rPr>
+          <w:lang w:val="en-US"/>
+        </w:rPr>
+        <w:t xml:space="preserve"> specific view such as Button, Linear Layout.</w:t>
       </w:r>
     </w:p>
     <w:p>
@@ -3365,11 +4472,19 @@
           <w:lang w:val="en-US"/>
         </w:rPr>
       </w:pPr>
-      <w:r>
-        <w:rPr>
-          <w:lang w:val="en-US"/>
-        </w:rPr>
-        <w:t>onAttachedToWindow()</w:t>
+      <w:proofErr w:type="spellStart"/>
+      <w:r>
+        <w:rPr>
+          <w:lang w:val="en-US"/>
+        </w:rPr>
+        <w:t>onAttachedToWindow</w:t>
+      </w:r>
+      <w:proofErr w:type="spellEnd"/>
+      <w:r>
+        <w:rPr>
+          <w:lang w:val="en-US"/>
+        </w:rPr>
+        <w:t>()</w:t>
       </w:r>
     </w:p>
     <w:p>
@@ -3401,11 +4516,19 @@
           <w:lang w:val="en-US"/>
         </w:rPr>
       </w:pPr>
-      <w:r>
-        <w:rPr>
-          <w:lang w:val="en-US"/>
-        </w:rPr>
-        <w:t>onMeasure()</w:t>
+      <w:proofErr w:type="spellStart"/>
+      <w:r>
+        <w:rPr>
+          <w:lang w:val="en-US"/>
+        </w:rPr>
+        <w:t>onMeasure</w:t>
+      </w:r>
+      <w:proofErr w:type="spellEnd"/>
+      <w:r>
+        <w:rPr>
+          <w:lang w:val="en-US"/>
+        </w:rPr>
+        <w:t>()</w:t>
       </w:r>
     </w:p>
     <w:p>
@@ -3437,11 +4560,19 @@
           <w:lang w:val="en-US"/>
         </w:rPr>
       </w:pPr>
-      <w:r>
-        <w:rPr>
-          <w:lang w:val="en-US"/>
-        </w:rPr>
-        <w:t>onLayout()</w:t>
+      <w:proofErr w:type="spellStart"/>
+      <w:r>
+        <w:rPr>
+          <w:lang w:val="en-US"/>
+        </w:rPr>
+        <w:t>onLayout</w:t>
+      </w:r>
+      <w:proofErr w:type="spellEnd"/>
+      <w:r>
+        <w:rPr>
+          <w:lang w:val="en-US"/>
+        </w:rPr>
+        <w:t>()</w:t>
       </w:r>
     </w:p>
     <w:p>
@@ -3455,11 +4586,19 @@
           <w:lang w:val="en-US"/>
         </w:rPr>
       </w:pPr>
-      <w:r>
-        <w:rPr>
-          <w:lang w:val="en-US"/>
-        </w:rPr>
-        <w:t>dispatchDraw()</w:t>
+      <w:proofErr w:type="spellStart"/>
+      <w:r>
+        <w:rPr>
+          <w:lang w:val="en-US"/>
+        </w:rPr>
+        <w:t>dispatchDraw</w:t>
+      </w:r>
+      <w:proofErr w:type="spellEnd"/>
+      <w:r>
+        <w:rPr>
+          <w:lang w:val="en-US"/>
+        </w:rPr>
+        <w:t>()</w:t>
       </w:r>
     </w:p>
     <w:p>
@@ -3491,11 +4630,19 @@
           <w:lang w:val="en-US"/>
         </w:rPr>
       </w:pPr>
-      <w:r>
-        <w:rPr>
-          <w:lang w:val="en-US"/>
-        </w:rPr>
-        <w:t>onDraw()</w:t>
+      <w:proofErr w:type="spellStart"/>
+      <w:r>
+        <w:rPr>
+          <w:lang w:val="en-US"/>
+        </w:rPr>
+        <w:t>onDraw</w:t>
+      </w:r>
+      <w:proofErr w:type="spellEnd"/>
+      <w:r>
+        <w:rPr>
+          <w:lang w:val="en-US"/>
+        </w:rPr>
+        <w:t>()</w:t>
       </w:r>
     </w:p>
     <w:p>
@@ -3529,7 +4676,21 @@
         <w:rPr>
           <w:lang w:val="en-US"/>
         </w:rPr>
-        <w:t>To add a built-in View to your user interface, you specify it in an XML element and control its appearance and behavior with element attributes. Well-written custom views can also be added and styled via XML. To enable this behavior in your custom view, you must:</w:t>
+        <w:t xml:space="preserve">To add a built-in View to your user interface, you specify it in an XML element and control its appearance and behavior with element attributes. Well-written custom views </w:t>
+      </w:r>
+      <w:proofErr w:type="gramStart"/>
+      <w:r>
+        <w:rPr>
+          <w:lang w:val="en-US"/>
+        </w:rPr>
+        <w:t>can also be added and styled via XML</w:t>
+      </w:r>
+      <w:proofErr w:type="gramEnd"/>
+      <w:r>
+        <w:rPr>
+          <w:lang w:val="en-US"/>
+        </w:rPr>
+        <w:t>. To enable this behavior in your custom view, you must:</w:t>
       </w:r>
     </w:p>
     <w:p>
@@ -3547,7 +4708,21 @@
         <w:rPr>
           <w:lang w:val="en-US"/>
         </w:rPr>
-        <w:t>Define custom attributes for your view in a &lt;declare-styleable&gt; resource element</w:t>
+        <w:t>Define custom attributes for your view in a &lt;declare-</w:t>
+      </w:r>
+      <w:proofErr w:type="spellStart"/>
+      <w:r>
+        <w:rPr>
+          <w:lang w:val="en-US"/>
+        </w:rPr>
+        <w:t>styleable</w:t>
+      </w:r>
+      <w:proofErr w:type="spellEnd"/>
+      <w:r>
+        <w:rPr>
+          <w:lang w:val="en-US"/>
+        </w:rPr>
+        <w:t>&gt; resource element</w:t>
       </w:r>
     </w:p>
     <w:p>
@@ -3663,7 +4838,21 @@
         <w:rPr>
           <w:lang w:val="en-US"/>
         </w:rPr>
-        <w:t>Define an interface as an event contract with methods that define events and arguments which are relevant event data.</w:t>
+        <w:t xml:space="preserve">Define an interface as an event contract with methods that define events and </w:t>
+      </w:r>
+      <w:proofErr w:type="gramStart"/>
+      <w:r>
+        <w:rPr>
+          <w:lang w:val="en-US"/>
+        </w:rPr>
+        <w:t>arguments which</w:t>
+      </w:r>
+      <w:proofErr w:type="gramEnd"/>
+      <w:r>
+        <w:rPr>
+          <w:lang w:val="en-US"/>
+        </w:rPr>
+        <w:t xml:space="preserve"> are relevant event data.</w:t>
       </w:r>
     </w:p>
     <w:p>
@@ -3681,7 +4870,21 @@
         <w:rPr>
           <w:lang w:val="en-US"/>
         </w:rPr>
-        <w:t>Setup a listener member variable and setter in the child object which can be assigned an implementation of the interface.</w:t>
+        <w:t xml:space="preserve">Setup a listener member variable and setter in the child </w:t>
+      </w:r>
+      <w:proofErr w:type="gramStart"/>
+      <w:r>
+        <w:rPr>
+          <w:lang w:val="en-US"/>
+        </w:rPr>
+        <w:t>object which</w:t>
+      </w:r>
+      <w:proofErr w:type="gramEnd"/>
+      <w:r>
+        <w:rPr>
+          <w:lang w:val="en-US"/>
+        </w:rPr>
+        <w:t xml:space="preserve"> can be assigned an implementation of the interface.</w:t>
       </w:r>
     </w:p>
     <w:p>
@@ -3699,7 +4902,21 @@
         <w:rPr>
           <w:lang w:val="en-US"/>
         </w:rPr>
-        <w:t>Owner passes in a listener which implements the interface and handles the events from the child object.</w:t>
+        <w:t xml:space="preserve">Owner passes in a </w:t>
+      </w:r>
+      <w:proofErr w:type="gramStart"/>
+      <w:r>
+        <w:rPr>
+          <w:lang w:val="en-US"/>
+        </w:rPr>
+        <w:t>listener which</w:t>
+      </w:r>
+      <w:proofErr w:type="gramEnd"/>
+      <w:r>
+        <w:rPr>
+          <w:lang w:val="en-US"/>
+        </w:rPr>
+        <w:t xml:space="preserve"> implements the interface and handles the events from the child object.</w:t>
       </w:r>
     </w:p>
     <w:p>
@@ -3717,7 +4934,21 @@
         <w:rPr>
           <w:lang w:val="en-US"/>
         </w:rPr>
-        <w:t>Trigger events on the defined listener when the object wants to communicate events to it's owner</w:t>
+        <w:t xml:space="preserve">Trigger events on the defined listener when the object wants to communicate events to </w:t>
+      </w:r>
+      <w:proofErr w:type="spellStart"/>
+      <w:r>
+        <w:rPr>
+          <w:lang w:val="en-US"/>
+        </w:rPr>
+        <w:t>it's</w:t>
+      </w:r>
+      <w:proofErr w:type="spellEnd"/>
+      <w:r>
+        <w:rPr>
+          <w:lang w:val="en-US"/>
+        </w:rPr>
+        <w:t xml:space="preserve"> owner</w:t>
       </w:r>
     </w:p>
     <w:p>
@@ -3758,7 +4989,21 @@
         <w:rPr>
           <w:lang w:val="en-US"/>
         </w:rPr>
-        <w:t>Creating an analytics implementation to track the users behavior and have statistics on what are the trends used in the app.</w:t>
+        <w:t xml:space="preserve">Creating an analytics implementation to track the </w:t>
+      </w:r>
+      <w:proofErr w:type="gramStart"/>
+      <w:r>
+        <w:rPr>
+          <w:lang w:val="en-US"/>
+        </w:rPr>
+        <w:t>users</w:t>
+      </w:r>
+      <w:proofErr w:type="gramEnd"/>
+      <w:r>
+        <w:rPr>
+          <w:lang w:val="en-US"/>
+        </w:rPr>
+        <w:t xml:space="preserve"> behavior and have statistics on what are the trends used in the app.</w:t>
       </w:r>
     </w:p>
     <w:p>
@@ -3797,7 +5042,21 @@
         <w:rPr>
           <w:lang w:val="en-US"/>
         </w:rPr>
-        <w:t>Create an instance of your analyrics API</w:t>
+        <w:t xml:space="preserve">Create an instance of your </w:t>
+      </w:r>
+      <w:proofErr w:type="spellStart"/>
+      <w:r>
+        <w:rPr>
+          <w:lang w:val="en-US"/>
+        </w:rPr>
+        <w:t>analyrics</w:t>
+      </w:r>
+      <w:proofErr w:type="spellEnd"/>
+      <w:r>
+        <w:rPr>
+          <w:lang w:val="en-US"/>
+        </w:rPr>
+        <w:t xml:space="preserve"> API</w:t>
       </w:r>
     </w:p>
     <w:p>
@@ -3817,17 +5076,27 @@
         </w:rPr>
         <w:t xml:space="preserve">Call the </w:t>
       </w:r>
+      <w:proofErr w:type="spellStart"/>
+      <w:proofErr w:type="gramStart"/>
       <w:r>
         <w:rPr>
           <w:lang w:val="en-US"/>
         </w:rPr>
         <w:t>timeEvent</w:t>
       </w:r>
-      <w:r>
-        <w:rPr>
-          <w:lang w:val="en-US"/>
-        </w:rPr>
-        <w:t>() method from the API in the beginning of the event.</w:t>
+      <w:proofErr w:type="spellEnd"/>
+      <w:r>
+        <w:rPr>
+          <w:lang w:val="en-US"/>
+        </w:rPr>
+        <w:t>(</w:t>
+      </w:r>
+      <w:proofErr w:type="gramEnd"/>
+      <w:r>
+        <w:rPr>
+          <w:lang w:val="en-US"/>
+        </w:rPr>
+        <w:t>) method from the API in the beginning of the event.</w:t>
       </w:r>
     </w:p>
     <w:p>
@@ -3848,29 +5117,27 @@
         <w:lastRenderedPageBreak/>
         <w:t xml:space="preserve">Call the </w:t>
       </w:r>
+      <w:proofErr w:type="spellStart"/>
+      <w:proofErr w:type="gramStart"/>
       <w:r>
         <w:rPr>
           <w:lang w:val="en-US"/>
         </w:rPr>
         <w:t>timeEvent</w:t>
       </w:r>
-      <w:r>
-        <w:rPr>
-          <w:lang w:val="en-US"/>
-        </w:rPr>
-        <w:t xml:space="preserve">() method from the API in the </w:t>
-      </w:r>
-      <w:r>
-        <w:rPr>
-          <w:lang w:val="en-US"/>
-        </w:rPr>
-        <w:t>end</w:t>
-      </w:r>
-      <w:r>
-        <w:rPr>
-          <w:lang w:val="en-US"/>
-        </w:rPr>
-        <w:t xml:space="preserve"> of the event.</w:t>
+      <w:proofErr w:type="spellEnd"/>
+      <w:r>
+        <w:rPr>
+          <w:lang w:val="en-US"/>
+        </w:rPr>
+        <w:t>(</w:t>
+      </w:r>
+      <w:proofErr w:type="gramEnd"/>
+      <w:r>
+        <w:rPr>
+          <w:lang w:val="en-US"/>
+        </w:rPr>
+        <w:t>) method from the API in the end of the event.</w:t>
       </w:r>
     </w:p>
     <w:p>
@@ -3888,10 +5155,22 @@
         <w:rPr>
           <w:lang w:val="en-US"/>
         </w:rPr>
-        <w:t>Compare time with stadistics.</w:t>
-      </w:r>
-      <w:bookmarkStart w:id="0" w:name="_GoBack"/>
-      <w:bookmarkEnd w:id="0"/>
+        <w:t xml:space="preserve">Compare time with </w:t>
+      </w:r>
+      <w:proofErr w:type="spellStart"/>
+      <w:r>
+        <w:rPr>
+          <w:lang w:val="en-US"/>
+        </w:rPr>
+        <w:t>stadistics</w:t>
+      </w:r>
+      <w:proofErr w:type="spellEnd"/>
+      <w:r>
+        <w:rPr>
+          <w:lang w:val="en-US"/>
+        </w:rPr>
+        <w:t>.</w:t>
+      </w:r>
     </w:p>
     <w:sectPr>
       <w:type w:val="continuous"/>
@@ -4007,8 +5286,16 @@
                 <w:rPr>
                   <w:lang w:val="es-MX"/>
                 </w:rPr>
-                <w:t>Interview Feedback</w:t>
+                <w:t xml:space="preserve">Interview </w:t>
               </w:r>
+              <w:proofErr w:type="spellStart"/>
+              <w:r>
+                <w:rPr>
+                  <w:lang w:val="es-MX"/>
+                </w:rPr>
+                <w:t>Feedback</w:t>
+              </w:r>
+              <w:proofErr w:type="spellEnd"/>
             </w:p>
           </w:sdtContent>
         </w:sdt>
@@ -4044,7 +5331,7 @@
               <w:noProof/>
               <w:lang w:bidi="es-ES"/>
             </w:rPr>
-            <w:t>7</w:t>
+            <w:t>1</w:t>
           </w:r>
           <w:r>
             <w:rPr>
@@ -4234,7 +5521,7 @@
             </wp:anchor>
           </w:drawing>
         </mc:Choice>
-        <mc:Fallback xmlns:w16cid="http://schemas.microsoft.com/office/word/2016/wordml/cid" xmlns:am3d="http://schemas.microsoft.com/office/drawing/2017/model3d" xmlns:aink="http://schemas.microsoft.com/office/drawing/2016/ink" xmlns:cx8="http://schemas.microsoft.com/office/drawing/2016/5/14/chartex" xmlns:cx7="http://schemas.microsoft.com/office/drawing/2016/5/13/chartex" xmlns:cx6="http://schemas.microsoft.com/office/drawing/2016/5/12/chartex" xmlns:cx5="http://schemas.microsoft.com/office/drawing/2016/5/11/chartex" xmlns:cx4="http://schemas.microsoft.com/office/drawing/2016/5/10/chartex" xmlns:cx3="http://schemas.microsoft.com/office/drawing/2016/5/9/chartex" xmlns:cx2="http://schemas.microsoft.com/office/drawing/2015/10/21/chartex">
+        <mc:Fallback xmlns:cx2="http://schemas.microsoft.com/office/drawing/2015/10/21/chartex" xmlns:cx3="http://schemas.microsoft.com/office/drawing/2016/5/9/chartex" xmlns:cx4="http://schemas.microsoft.com/office/drawing/2016/5/10/chartex" xmlns:cx5="http://schemas.microsoft.com/office/drawing/2016/5/11/chartex" xmlns:cx6="http://schemas.microsoft.com/office/drawing/2016/5/12/chartex" xmlns:cx7="http://schemas.microsoft.com/office/drawing/2016/5/13/chartex" xmlns:cx8="http://schemas.microsoft.com/office/drawing/2016/5/14/chartex" xmlns:aink="http://schemas.microsoft.com/office/drawing/2016/ink" xmlns:am3d="http://schemas.microsoft.com/office/drawing/2017/model3d" xmlns:w16cid="http://schemas.microsoft.com/office/word/2016/wordml/cid">
           <w:pict>
             <v:group w14:anchorId="2D1061F1" id="Grupo 2" o:spid="_x0000_s1026" alt="Barra lateral decorativa formada por un rectángulo vertical estrecho a lo largo del borde de la página rematado con un pequeño cuadrado separado debajo." style="position:absolute;margin-left:0;margin-top:0;width:18pt;height:10in;z-index:251659264;mso-width-percent:30;mso-height-percent:909;mso-left-percent:45;mso-position-horizontal-relative:page;mso-position-vertical:center;mso-position-vertical-relative:page;mso-width-percent:30;mso-height-percent:909;mso-left-percent:45" coordsize="2286,91440" o:gfxdata="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">
               <v:rect id="Rectángulo 39" o:spid="_x0000_s1027" style="position:absolute;width:2286;height:87820;visibility:visible;mso-wrap-style:square;v-text-anchor:middle" o:gfxdata="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" filled="f" stroked="f" strokeweight="1pt"/>
@@ -7457,6 +8744,7 @@
     <w:rsid w:val="007A3798"/>
     <w:rsid w:val="008A1066"/>
     <w:rsid w:val="008B4AE0"/>
+    <w:rsid w:val="009C4498"/>
     <w:rsid w:val="00C555A6"/>
     <w:rsid w:val="00C975D9"/>
     <w:rsid w:val="00D80E91"/>

</xml_diff>